<commit_message>
Added File Names to first document
Added each file name for each problem/project to Master Document
</commit_message>
<xml_diff>
--- a/Problem_Solving_for_Archive/Fisher_Chase_Problem_Solving.docx
+++ b/Problem_Solving_for_Archive/Fisher_Chase_Problem_Solving.docx
@@ -66,8 +66,6 @@
       <w:r>
         <w:t>.</w:t>
       </w:r>
-      <w:bookmarkStart w:id="0" w:name="_GoBack"/>
-      <w:bookmarkEnd w:id="0"/>
     </w:p>
     <w:p>
       <w:pPr>
@@ -124,6 +122,57 @@
       </w:pPr>
       <w:r>
         <w:t>Choose a solution and development a plan of implementation.</w:t>
+      </w:r>
+    </w:p>
+    <w:p/>
+    <w:p>
+      <w:r>
+        <w:t>Document Names (for individual problems)</w:t>
+      </w:r>
+      <w:r>
+        <w:t xml:space="preserve"> [all .docx]</w:t>
+      </w:r>
+      <w:bookmarkStart w:id="0" w:name="_GoBack"/>
+      <w:bookmarkEnd w:id="0"/>
+      <w:r>
+        <w:t>:</w:t>
+      </w:r>
+    </w:p>
+    <w:p/>
+    <w:p>
+      <w:pPr>
+        <w:pStyle w:val="ListParagraph"/>
+        <w:numPr>
+          <w:ilvl w:val="0"/>
+          <w:numId w:val="3"/>
+        </w:numPr>
+      </w:pPr>
+      <w:r>
+        <w:t>Fisher_Chase_Problem_Solving_Problem_1</w:t>
+      </w:r>
+    </w:p>
+    <w:p>
+      <w:pPr>
+        <w:pStyle w:val="ListParagraph"/>
+        <w:numPr>
+          <w:ilvl w:val="0"/>
+          <w:numId w:val="3"/>
+        </w:numPr>
+      </w:pPr>
+      <w:r>
+        <w:t>Fisher_Chase_Problem_Solving_Problem_2</w:t>
+      </w:r>
+    </w:p>
+    <w:p>
+      <w:pPr>
+        <w:pStyle w:val="ListParagraph"/>
+        <w:numPr>
+          <w:ilvl w:val="0"/>
+          <w:numId w:val="3"/>
+        </w:numPr>
+      </w:pPr>
+      <w:r>
+        <w:t>Fisher_Chase_Problem_Solving_Problem_3</w:t>
       </w:r>
     </w:p>
     <w:sectPr>
@@ -290,6 +339,95 @@
     </w:lvl>
   </w:abstractNum>
   <w:abstractNum w:abstractNumId="1">
+    <w:nsid w:val="2EFA7277"/>
+    <w:multiLevelType w:val="hybridMultilevel"/>
+    <w:tmpl w:val="F1002FB6"/>
+    <w:lvl w:ilvl="0" w:tplc="04090011">
+      <w:start w:val="1"/>
+      <w:numFmt w:val="decimal"/>
+      <w:lvlText w:val="%1)"/>
+      <w:lvlJc w:val="left"/>
+      <w:pPr>
+        <w:ind w:left="720" w:hanging="360"/>
+      </w:pPr>
+      <w:rPr>
+        <w:rFonts w:hint="default"/>
+      </w:rPr>
+    </w:lvl>
+    <w:lvl w:ilvl="1" w:tplc="04090019" w:tentative="1">
+      <w:start w:val="1"/>
+      <w:numFmt w:val="lowerLetter"/>
+      <w:lvlText w:val="%2."/>
+      <w:lvlJc w:val="left"/>
+      <w:pPr>
+        <w:ind w:left="1440" w:hanging="360"/>
+      </w:pPr>
+    </w:lvl>
+    <w:lvl w:ilvl="2" w:tplc="0409001B" w:tentative="1">
+      <w:start w:val="1"/>
+      <w:numFmt w:val="lowerRoman"/>
+      <w:lvlText w:val="%3."/>
+      <w:lvlJc w:val="right"/>
+      <w:pPr>
+        <w:ind w:left="2160" w:hanging="180"/>
+      </w:pPr>
+    </w:lvl>
+    <w:lvl w:ilvl="3" w:tplc="0409000F" w:tentative="1">
+      <w:start w:val="1"/>
+      <w:numFmt w:val="decimal"/>
+      <w:lvlText w:val="%4."/>
+      <w:lvlJc w:val="left"/>
+      <w:pPr>
+        <w:ind w:left="2880" w:hanging="360"/>
+      </w:pPr>
+    </w:lvl>
+    <w:lvl w:ilvl="4" w:tplc="04090019" w:tentative="1">
+      <w:start w:val="1"/>
+      <w:numFmt w:val="lowerLetter"/>
+      <w:lvlText w:val="%5."/>
+      <w:lvlJc w:val="left"/>
+      <w:pPr>
+        <w:ind w:left="3600" w:hanging="360"/>
+      </w:pPr>
+    </w:lvl>
+    <w:lvl w:ilvl="5" w:tplc="0409001B" w:tentative="1">
+      <w:start w:val="1"/>
+      <w:numFmt w:val="lowerRoman"/>
+      <w:lvlText w:val="%6."/>
+      <w:lvlJc w:val="right"/>
+      <w:pPr>
+        <w:ind w:left="4320" w:hanging="180"/>
+      </w:pPr>
+    </w:lvl>
+    <w:lvl w:ilvl="6" w:tplc="0409000F" w:tentative="1">
+      <w:start w:val="1"/>
+      <w:numFmt w:val="decimal"/>
+      <w:lvlText w:val="%7."/>
+      <w:lvlJc w:val="left"/>
+      <w:pPr>
+        <w:ind w:left="5040" w:hanging="360"/>
+      </w:pPr>
+    </w:lvl>
+    <w:lvl w:ilvl="7" w:tplc="04090019" w:tentative="1">
+      <w:start w:val="1"/>
+      <w:numFmt w:val="lowerLetter"/>
+      <w:lvlText w:val="%8."/>
+      <w:lvlJc w:val="left"/>
+      <w:pPr>
+        <w:ind w:left="5760" w:hanging="360"/>
+      </w:pPr>
+    </w:lvl>
+    <w:lvl w:ilvl="8" w:tplc="0409001B" w:tentative="1">
+      <w:start w:val="1"/>
+      <w:numFmt w:val="lowerRoman"/>
+      <w:lvlText w:val="%9."/>
+      <w:lvlJc w:val="right"/>
+      <w:pPr>
+        <w:ind w:left="6480" w:hanging="180"/>
+      </w:pPr>
+    </w:lvl>
+  </w:abstractNum>
+  <w:abstractNum w:abstractNumId="2">
     <w:nsid w:val="79755D3F"/>
     <w:multiLevelType w:val="hybridMultilevel"/>
     <w:tmpl w:val="18641EC2"/>
@@ -379,10 +517,13 @@
     </w:lvl>
   </w:abstractNum>
   <w:num w:numId="1">
-    <w:abstractNumId w:val="1"/>
+    <w:abstractNumId w:val="2"/>
   </w:num>
   <w:num w:numId="2">
     <w:abstractNumId w:val="0"/>
+  </w:num>
+  <w:num w:numId="3">
+    <w:abstractNumId w:val="1"/>
   </w:num>
 </w:numbering>
 </file>

</xml_diff>